<commit_message>
modified my sequence diagrams and alternate cases
</commit_message>
<xml_diff>
--- a/Project Documentation/Deliverable 3/SequenceDiagrams5,7,10,12.docx
+++ b/Project Documentation/Deliverable 3/SequenceDiagrams5,7,10,12.docx
@@ -128,7 +128,15 @@
           <w:noProof/>
           <w:sz w:val="24"/>
         </w:rPr>
-        <w:t>3A. The controllable light source is not properly mapped to by the server</w:t>
+        <w:t xml:space="preserve">3A. The controllable light source </w:t>
+      </w:r>
+      <w:r>
+        <w:rPr>
+          <w:rFonts w:ascii="Times New Roman" w:hAnsi="Times New Roman" w:cs="Times New Roman"/>
+          <w:noProof/>
+          <w:sz w:val="24"/>
+        </w:rPr>
+        <w:t>fails to switch states</w:t>
       </w:r>
     </w:p>
     <w:p>
@@ -136,7 +144,7 @@
         <w:pStyle w:val="ListParagraph"/>
         <w:numPr>
           <w:ilvl w:val="0"/>
-          <w:numId w:val="3"/>
+          <w:numId w:val="16"/>
         </w:numPr>
         <w:rPr>
           <w:rFonts w:ascii="Times New Roman" w:hAnsi="Times New Roman" w:cs="Times New Roman"/>
@@ -151,93 +159,15 @@
           <w:noProof/>
           <w:sz w:val="24"/>
         </w:rPr>
-        <w:t>The User notifies administrator of the issue</w:t>
-      </w:r>
-    </w:p>
-    <w:p>
-      <w:pPr>
-        <w:pStyle w:val="ListParagraph"/>
-        <w:numPr>
-          <w:ilvl w:val="0"/>
-          <w:numId w:val="3"/>
-        </w:numPr>
-        <w:rPr>
-          <w:rFonts w:ascii="Times New Roman" w:hAnsi="Times New Roman" w:cs="Times New Roman"/>
-          <w:b/>
-          <w:noProof/>
-          <w:sz w:val="24"/>
-        </w:rPr>
-      </w:pPr>
-      <w:r>
-        <w:rPr>
-          <w:rFonts w:ascii="Times New Roman" w:hAnsi="Times New Roman" w:cs="Times New Roman"/>
-          <w:noProof/>
-          <w:sz w:val="24"/>
-        </w:rPr>
-        <w:t>The administrator readjusts mapping of possible light sources in the central server</w:t>
-      </w:r>
-    </w:p>
-    <w:p>
-      <w:pPr>
-        <w:rPr>
-          <w:rFonts w:ascii="Times New Roman" w:hAnsi="Times New Roman" w:cs="Times New Roman"/>
-          <w:noProof/>
-          <w:sz w:val="24"/>
-        </w:rPr>
-      </w:pPr>
-      <w:r>
-        <w:rPr>
-          <w:rFonts w:ascii="Times New Roman" w:hAnsi="Times New Roman" w:cs="Times New Roman"/>
-          <w:noProof/>
-          <w:sz w:val="24"/>
-        </w:rPr>
-        <w:t>3B. The light source switch states after pressing the Amazon Dash button</w:t>
-      </w:r>
-    </w:p>
-    <w:p>
-      <w:pPr>
-        <w:pStyle w:val="ListParagraph"/>
-        <w:numPr>
-          <w:ilvl w:val="0"/>
-          <w:numId w:val="4"/>
-        </w:numPr>
-        <w:rPr>
-          <w:rFonts w:ascii="Times New Roman" w:hAnsi="Times New Roman" w:cs="Times New Roman"/>
-          <w:b/>
-          <w:noProof/>
-          <w:sz w:val="24"/>
-        </w:rPr>
-      </w:pPr>
-      <w:r>
-        <w:rPr>
-          <w:rFonts w:ascii="Times New Roman" w:hAnsi="Times New Roman" w:cs="Times New Roman"/>
-          <w:noProof/>
-          <w:sz w:val="24"/>
-        </w:rPr>
-        <w:t>The user notifies administrator</w:t>
-      </w:r>
-    </w:p>
-    <w:p>
-      <w:pPr>
-        <w:pStyle w:val="ListParagraph"/>
-        <w:numPr>
-          <w:ilvl w:val="0"/>
-          <w:numId w:val="4"/>
-        </w:numPr>
-        <w:rPr>
-          <w:rFonts w:ascii="Times New Roman" w:hAnsi="Times New Roman" w:cs="Times New Roman"/>
-          <w:b/>
-          <w:noProof/>
-          <w:sz w:val="24"/>
-        </w:rPr>
-      </w:pPr>
-      <w:r>
-        <w:rPr>
-          <w:rFonts w:ascii="Times New Roman" w:hAnsi="Times New Roman" w:cs="Times New Roman"/>
-          <w:noProof/>
-          <w:sz w:val="24"/>
-        </w:rPr>
-        <w:t>The administrator readjusts the mapping of the light sources to ensure that the server properly associates its list of available lights with the physical lights</w:t>
+        <w:t xml:space="preserve">The User or Administrator removes old light </w:t>
+      </w:r>
+      <w:r>
+        <w:rPr>
+          <w:rFonts w:ascii="Times New Roman" w:hAnsi="Times New Roman" w:cs="Times New Roman"/>
+          <w:noProof/>
+          <w:sz w:val="24"/>
+        </w:rPr>
+        <w:t>source from server list and re-adds it.</w:t>
       </w:r>
     </w:p>
     <w:p>
@@ -324,8 +254,8 @@
         </w:rPr>
         <w:drawing>
           <wp:inline distT="0" distB="0" distL="0" distR="0">
-            <wp:extent cx="6238736" cy="3090773"/>
-            <wp:effectExtent l="0" t="0" r="0" b="0"/>
+            <wp:extent cx="6238736" cy="2895163"/>
+            <wp:effectExtent l="0" t="0" r="0" b="635"/>
             <wp:docPr id="1" name="Picture 1"/>
             <wp:cNvGraphicFramePr>
               <a:graphicFrameLocks xmlns:a="http://schemas.openxmlformats.org/drawingml/2006/main" noChangeAspect="1"/>
@@ -338,7 +268,7 @@
                     <pic:cNvPicPr/>
                   </pic:nvPicPr>
                   <pic:blipFill>
-                    <a:blip r:embed="rId5" cstate="print">
+                    <a:blip r:embed="rId5">
                       <a:extLst>
                         <a:ext uri="{28A0092B-C50C-407E-A947-70E740481C1C}">
                           <a14:useLocalDpi xmlns:a14="http://schemas.microsoft.com/office/drawing/2010/main" val="0"/>
@@ -352,7 +282,7 @@
                   <pic:spPr bwMode="auto">
                     <a:xfrm>
                       <a:off x="0" y="0"/>
-                      <a:ext cx="6238736" cy="3090773"/>
+                      <a:ext cx="6238736" cy="2895163"/>
                     </a:xfrm>
                     <a:prstGeom prst="rect">
                       <a:avLst/>
@@ -381,6 +311,46 @@
         </w:rPr>
         <w:t xml:space="preserve"> </w:t>
       </w:r>
+    </w:p>
+    <w:p>
+      <w:pPr>
+        <w:rPr>
+          <w:rFonts w:ascii="Times New Roman" w:hAnsi="Times New Roman" w:cs="Times New Roman"/>
+          <w:b/>
+          <w:noProof/>
+          <w:sz w:val="24"/>
+        </w:rPr>
+      </w:pPr>
+    </w:p>
+    <w:p>
+      <w:pPr>
+        <w:rPr>
+          <w:rFonts w:ascii="Times New Roman" w:hAnsi="Times New Roman" w:cs="Times New Roman"/>
+          <w:b/>
+          <w:noProof/>
+          <w:sz w:val="24"/>
+        </w:rPr>
+      </w:pPr>
+    </w:p>
+    <w:p>
+      <w:pPr>
+        <w:rPr>
+          <w:rFonts w:ascii="Times New Roman" w:hAnsi="Times New Roman" w:cs="Times New Roman"/>
+          <w:b/>
+          <w:noProof/>
+          <w:sz w:val="24"/>
+        </w:rPr>
+      </w:pPr>
+    </w:p>
+    <w:p>
+      <w:pPr>
+        <w:rPr>
+          <w:rFonts w:ascii="Times New Roman" w:hAnsi="Times New Roman" w:cs="Times New Roman"/>
+          <w:b/>
+          <w:noProof/>
+          <w:sz w:val="24"/>
+        </w:rPr>
+      </w:pPr>
     </w:p>
     <w:p>
       <w:pPr>
@@ -963,6 +933,62 @@
           <w:noProof/>
           <w:sz w:val="24"/>
         </w:rPr>
+        <w:t xml:space="preserve">4A. If the new room </w:t>
+      </w:r>
+      <w:r>
+        <w:rPr>
+          <w:rFonts w:ascii="Times New Roman" w:hAnsi="Times New Roman" w:cs="Times New Roman"/>
+          <w:noProof/>
+          <w:sz w:val="24"/>
+        </w:rPr>
+        <w:t>the User has entered contains no speaker</w:t>
+      </w:r>
+    </w:p>
+    <w:p>
+      <w:pPr>
+        <w:pStyle w:val="ListParagraph"/>
+        <w:numPr>
+          <w:ilvl w:val="0"/>
+          <w:numId w:val="17"/>
+        </w:numPr>
+        <w:rPr>
+          <w:rFonts w:ascii="Times New Roman" w:hAnsi="Times New Roman" w:cs="Times New Roman"/>
+          <w:noProof/>
+          <w:sz w:val="24"/>
+        </w:rPr>
+      </w:pPr>
+      <w:r>
+        <w:rPr>
+          <w:rFonts w:ascii="Times New Roman" w:hAnsi="Times New Roman" w:cs="Times New Roman"/>
+          <w:noProof/>
+          <w:sz w:val="24"/>
+        </w:rPr>
+        <w:t xml:space="preserve">The app continues stays connected to the last speaker or the closest speaker </w:t>
+      </w:r>
+    </w:p>
+    <w:p>
+      <w:pPr>
+        <w:rPr>
+          <w:rFonts w:ascii="Times New Roman" w:hAnsi="Times New Roman" w:cs="Times New Roman"/>
+          <w:noProof/>
+          <w:sz w:val="24"/>
+        </w:rPr>
+      </w:pPr>
+    </w:p>
+    <w:p>
+      <w:pPr>
+        <w:rPr>
+          <w:rFonts w:ascii="Times New Roman" w:hAnsi="Times New Roman" w:cs="Times New Roman"/>
+          <w:noProof/>
+          <w:sz w:val="24"/>
+        </w:rPr>
+      </w:pPr>
+      <w:r>
+        <w:rPr>
+          <w:rFonts w:ascii="Times New Roman" w:hAnsi="Times New Roman" w:cs="Times New Roman"/>
+          <w:noProof/>
+          <w:sz w:val="24"/>
+        </w:rPr>
         <w:t xml:space="preserve"> </w:t>
       </w:r>
     </w:p>
@@ -992,8 +1018,8 @@
         </w:rPr>
         <w:drawing>
           <wp:inline distT="0" distB="0" distL="0" distR="0">
-            <wp:extent cx="5334000" cy="3507105"/>
-            <wp:effectExtent l="0" t="0" r="0" b="0"/>
+            <wp:extent cx="5334000" cy="3097161"/>
+            <wp:effectExtent l="0" t="0" r="0" b="8255"/>
             <wp:docPr id="3" name="Picture 3"/>
             <wp:cNvGraphicFramePr>
               <a:graphicFrameLocks xmlns:a="http://schemas.openxmlformats.org/drawingml/2006/main" noChangeAspect="1"/>
@@ -1006,7 +1032,7 @@
                     <pic:cNvPicPr/>
                   </pic:nvPicPr>
                   <pic:blipFill>
-                    <a:blip r:embed="rId7" cstate="print">
+                    <a:blip r:embed="rId7">
                       <a:extLst>
                         <a:ext uri="{28A0092B-C50C-407E-A947-70E740481C1C}">
                           <a14:useLocalDpi xmlns:a14="http://schemas.microsoft.com/office/drawing/2010/main" val="0"/>
@@ -1020,7 +1046,7 @@
                   <pic:spPr>
                     <a:xfrm>
                       <a:off x="0" y="0"/>
-                      <a:ext cx="5334000" cy="3507105"/>
+                      <a:ext cx="5334000" cy="3097161"/>
                     </a:xfrm>
                     <a:prstGeom prst="rect">
                       <a:avLst/>
@@ -1156,7 +1182,6 @@
           <w:b/>
           <w:sz w:val="28"/>
         </w:rPr>
-        <w:lastRenderedPageBreak/>
         <w:t>System Sequence Diagram:</w:t>
       </w:r>
       <w:r>
@@ -1355,17 +1380,7 @@
           <w:noProof/>
           <w:sz w:val="24"/>
         </w:rPr>
-        <w:t xml:space="preserve">on and have a </w:t>
-      </w:r>
-      <w:bookmarkStart w:id="0" w:name="_GoBack"/>
-      <w:bookmarkEnd w:id="0"/>
-      <w:r>
-        <w:rPr>
-          <w:rFonts w:ascii="Times New Roman" w:hAnsi="Times New Roman" w:cs="Times New Roman"/>
-          <w:noProof/>
-          <w:sz w:val="24"/>
-        </w:rPr>
-        <w:t xml:space="preserve">brightness proportional to the setting. </w:t>
+        <w:t xml:space="preserve">on and have a brightness proportional to the setting. </w:t>
       </w:r>
     </w:p>
     <w:p>
@@ -1486,6 +1501,7 @@
           <w:sz w:val="24"/>
         </w:rPr>
       </w:pPr>
+      <w:bookmarkStart w:id="0" w:name="_GoBack"/>
       <w:r>
         <w:rPr>
           <w:rFonts w:ascii="Times New Roman" w:hAnsi="Times New Roman" w:cs="Times New Roman"/>
@@ -1534,6 +1550,7 @@
           </wp:inline>
         </w:drawing>
       </w:r>
+      <w:bookmarkEnd w:id="0"/>
     </w:p>
     <w:sectPr>
       <w:pgSz w:w="12240" w:h="15840"/>
@@ -2708,6 +2725,96 @@
     </w:lvl>
   </w:abstractNum>
   <w:abstractNum w:abstractNumId="13" w15:restartNumberingAfterBreak="0">
+    <w:nsid w:val="57BD3362"/>
+    <w:multiLevelType w:val="hybridMultilevel"/>
+    <w:tmpl w:val="B30C76DA"/>
+    <w:lvl w:ilvl="0" w:tplc="CE529FCA">
+      <w:start w:val="1"/>
+      <w:numFmt w:val="decimal"/>
+      <w:lvlText w:val="%1."/>
+      <w:lvlJc w:val="left"/>
+      <w:pPr>
+        <w:ind w:left="1080" w:hanging="360"/>
+      </w:pPr>
+      <w:rPr>
+        <w:rFonts w:hint="default"/>
+        <w:b w:val="0"/>
+      </w:rPr>
+    </w:lvl>
+    <w:lvl w:ilvl="1" w:tplc="04090019" w:tentative="1">
+      <w:start w:val="1"/>
+      <w:numFmt w:val="lowerLetter"/>
+      <w:lvlText w:val="%2."/>
+      <w:lvlJc w:val="left"/>
+      <w:pPr>
+        <w:ind w:left="1800" w:hanging="360"/>
+      </w:pPr>
+    </w:lvl>
+    <w:lvl w:ilvl="2" w:tplc="0409001B" w:tentative="1">
+      <w:start w:val="1"/>
+      <w:numFmt w:val="lowerRoman"/>
+      <w:lvlText w:val="%3."/>
+      <w:lvlJc w:val="right"/>
+      <w:pPr>
+        <w:ind w:left="2520" w:hanging="180"/>
+      </w:pPr>
+    </w:lvl>
+    <w:lvl w:ilvl="3" w:tplc="0409000F" w:tentative="1">
+      <w:start w:val="1"/>
+      <w:numFmt w:val="decimal"/>
+      <w:lvlText w:val="%4."/>
+      <w:lvlJc w:val="left"/>
+      <w:pPr>
+        <w:ind w:left="3240" w:hanging="360"/>
+      </w:pPr>
+    </w:lvl>
+    <w:lvl w:ilvl="4" w:tplc="04090019" w:tentative="1">
+      <w:start w:val="1"/>
+      <w:numFmt w:val="lowerLetter"/>
+      <w:lvlText w:val="%5."/>
+      <w:lvlJc w:val="left"/>
+      <w:pPr>
+        <w:ind w:left="3960" w:hanging="360"/>
+      </w:pPr>
+    </w:lvl>
+    <w:lvl w:ilvl="5" w:tplc="0409001B" w:tentative="1">
+      <w:start w:val="1"/>
+      <w:numFmt w:val="lowerRoman"/>
+      <w:lvlText w:val="%6."/>
+      <w:lvlJc w:val="right"/>
+      <w:pPr>
+        <w:ind w:left="4680" w:hanging="180"/>
+      </w:pPr>
+    </w:lvl>
+    <w:lvl w:ilvl="6" w:tplc="0409000F" w:tentative="1">
+      <w:start w:val="1"/>
+      <w:numFmt w:val="decimal"/>
+      <w:lvlText w:val="%7."/>
+      <w:lvlJc w:val="left"/>
+      <w:pPr>
+        <w:ind w:left="5400" w:hanging="360"/>
+      </w:pPr>
+    </w:lvl>
+    <w:lvl w:ilvl="7" w:tplc="04090019" w:tentative="1">
+      <w:start w:val="1"/>
+      <w:numFmt w:val="lowerLetter"/>
+      <w:lvlText w:val="%8."/>
+      <w:lvlJc w:val="left"/>
+      <w:pPr>
+        <w:ind w:left="6120" w:hanging="360"/>
+      </w:pPr>
+    </w:lvl>
+    <w:lvl w:ilvl="8" w:tplc="0409001B" w:tentative="1">
+      <w:start w:val="1"/>
+      <w:numFmt w:val="lowerRoman"/>
+      <w:lvlText w:val="%9."/>
+      <w:lvlJc w:val="right"/>
+      <w:pPr>
+        <w:ind w:left="6840" w:hanging="180"/>
+      </w:pPr>
+    </w:lvl>
+  </w:abstractNum>
+  <w:abstractNum w:abstractNumId="14" w15:restartNumberingAfterBreak="0">
     <w:nsid w:val="5A6B08E8"/>
     <w:multiLevelType w:val="hybridMultilevel"/>
     <w:tmpl w:val="773EF70A"/>
@@ -2796,7 +2903,96 @@
       </w:pPr>
     </w:lvl>
   </w:abstractNum>
-  <w:abstractNum w:abstractNumId="14" w15:restartNumberingAfterBreak="0">
+  <w:abstractNum w:abstractNumId="15" w15:restartNumberingAfterBreak="0">
+    <w:nsid w:val="687466E2"/>
+    <w:multiLevelType w:val="hybridMultilevel"/>
+    <w:tmpl w:val="A8925D2E"/>
+    <w:lvl w:ilvl="0" w:tplc="0409000F">
+      <w:start w:val="1"/>
+      <w:numFmt w:val="decimal"/>
+      <w:lvlText w:val="%1."/>
+      <w:lvlJc w:val="left"/>
+      <w:pPr>
+        <w:ind w:left="720" w:hanging="360"/>
+      </w:pPr>
+      <w:rPr>
+        <w:rFonts w:hint="default"/>
+      </w:rPr>
+    </w:lvl>
+    <w:lvl w:ilvl="1" w:tplc="04090019" w:tentative="1">
+      <w:start w:val="1"/>
+      <w:numFmt w:val="lowerLetter"/>
+      <w:lvlText w:val="%2."/>
+      <w:lvlJc w:val="left"/>
+      <w:pPr>
+        <w:ind w:left="1440" w:hanging="360"/>
+      </w:pPr>
+    </w:lvl>
+    <w:lvl w:ilvl="2" w:tplc="0409001B" w:tentative="1">
+      <w:start w:val="1"/>
+      <w:numFmt w:val="lowerRoman"/>
+      <w:lvlText w:val="%3."/>
+      <w:lvlJc w:val="right"/>
+      <w:pPr>
+        <w:ind w:left="2160" w:hanging="180"/>
+      </w:pPr>
+    </w:lvl>
+    <w:lvl w:ilvl="3" w:tplc="0409000F" w:tentative="1">
+      <w:start w:val="1"/>
+      <w:numFmt w:val="decimal"/>
+      <w:lvlText w:val="%4."/>
+      <w:lvlJc w:val="left"/>
+      <w:pPr>
+        <w:ind w:left="2880" w:hanging="360"/>
+      </w:pPr>
+    </w:lvl>
+    <w:lvl w:ilvl="4" w:tplc="04090019" w:tentative="1">
+      <w:start w:val="1"/>
+      <w:numFmt w:val="lowerLetter"/>
+      <w:lvlText w:val="%5."/>
+      <w:lvlJc w:val="left"/>
+      <w:pPr>
+        <w:ind w:left="3600" w:hanging="360"/>
+      </w:pPr>
+    </w:lvl>
+    <w:lvl w:ilvl="5" w:tplc="0409001B" w:tentative="1">
+      <w:start w:val="1"/>
+      <w:numFmt w:val="lowerRoman"/>
+      <w:lvlText w:val="%6."/>
+      <w:lvlJc w:val="right"/>
+      <w:pPr>
+        <w:ind w:left="4320" w:hanging="180"/>
+      </w:pPr>
+    </w:lvl>
+    <w:lvl w:ilvl="6" w:tplc="0409000F" w:tentative="1">
+      <w:start w:val="1"/>
+      <w:numFmt w:val="decimal"/>
+      <w:lvlText w:val="%7."/>
+      <w:lvlJc w:val="left"/>
+      <w:pPr>
+        <w:ind w:left="5040" w:hanging="360"/>
+      </w:pPr>
+    </w:lvl>
+    <w:lvl w:ilvl="7" w:tplc="04090019" w:tentative="1">
+      <w:start w:val="1"/>
+      <w:numFmt w:val="lowerLetter"/>
+      <w:lvlText w:val="%8."/>
+      <w:lvlJc w:val="left"/>
+      <w:pPr>
+        <w:ind w:left="5760" w:hanging="360"/>
+      </w:pPr>
+    </w:lvl>
+    <w:lvl w:ilvl="8" w:tplc="0409001B" w:tentative="1">
+      <w:start w:val="1"/>
+      <w:numFmt w:val="lowerRoman"/>
+      <w:lvlText w:val="%9."/>
+      <w:lvlJc w:val="right"/>
+      <w:pPr>
+        <w:ind w:left="6480" w:hanging="180"/>
+      </w:pPr>
+    </w:lvl>
+  </w:abstractNum>
+  <w:abstractNum w:abstractNumId="16" w15:restartNumberingAfterBreak="0">
     <w:nsid w:val="78360BCB"/>
     <w:multiLevelType w:val="hybridMultilevel"/>
     <w:tmpl w:val="0BA40046"/>
@@ -2893,7 +3089,7 @@
     <w:abstractNumId w:val="4"/>
   </w:num>
   <w:num w:numId="3">
-    <w:abstractNumId w:val="14"/>
+    <w:abstractNumId w:val="16"/>
   </w:num>
   <w:num w:numId="4">
     <w:abstractNumId w:val="8"/>
@@ -2914,7 +3110,7 @@
     <w:abstractNumId w:val="5"/>
   </w:num>
   <w:num w:numId="10">
-    <w:abstractNumId w:val="13"/>
+    <w:abstractNumId w:val="14"/>
   </w:num>
   <w:num w:numId="11">
     <w:abstractNumId w:val="10"/>
@@ -2930,6 +3126,12 @@
   </w:num>
   <w:num w:numId="15">
     <w:abstractNumId w:val="9"/>
+  </w:num>
+  <w:num w:numId="16">
+    <w:abstractNumId w:val="13"/>
+  </w:num>
+  <w:num w:numId="17">
+    <w:abstractNumId w:val="15"/>
   </w:num>
 </w:numbering>
 </file>

</xml_diff>

<commit_message>
made my diagrams consistent between SequenceDiagrams5,7,10,12.docx and HomeAutoSequenceDiagram.docx
</commit_message>
<xml_diff>
--- a/Project Documentation/Deliverable 3/SequenceDiagrams5,7,10,12.docx
+++ b/Project Documentation/Deliverable 3/SequenceDiagrams5,7,10,12.docx
@@ -129,7 +129,15 @@
           <w:noProof/>
           <w:sz w:val="24"/>
         </w:rPr>
-        <w:t>3A. The controllable light source fails to switch states</w:t>
+        <w:t xml:space="preserve">3A. The controllable light source </w:t>
+      </w:r>
+      <w:r>
+        <w:rPr>
+          <w:rFonts w:ascii="Times New Roman" w:hAnsi="Times New Roman" w:cs="Times New Roman"/>
+          <w:noProof/>
+          <w:sz w:val="24"/>
+        </w:rPr>
+        <w:t>fails to switch states</w:t>
       </w:r>
     </w:p>
     <w:p>
@@ -152,7 +160,15 @@
           <w:noProof/>
           <w:sz w:val="24"/>
         </w:rPr>
-        <w:t>The User or Administrator removes old light source from server list and re-adds it.</w:t>
+        <w:t xml:space="preserve">The User or Administrator removes old light </w:t>
+      </w:r>
+      <w:r>
+        <w:rPr>
+          <w:rFonts w:ascii="Times New Roman" w:hAnsi="Times New Roman" w:cs="Times New Roman"/>
+          <w:noProof/>
+          <w:sz w:val="24"/>
+        </w:rPr>
+        <w:t>source from server list and re-adds it.</w:t>
       </w:r>
     </w:p>
     <w:p>
@@ -192,7 +208,15 @@
           <w:noProof/>
           <w:sz w:val="24"/>
         </w:rPr>
-        <w:t xml:space="preserve">The user uses the Amazon app to connect the Amazon Dash button to the local wifi network </w:t>
+        <w:t>The user uses the Amazon app to connect the Amazon Dash button to the local wifi network</w:t>
+      </w:r>
+      <w:r>
+        <w:rPr>
+          <w:rFonts w:ascii="Times New Roman" w:hAnsi="Times New Roman" w:cs="Times New Roman"/>
+          <w:noProof/>
+          <w:sz w:val="24"/>
+        </w:rPr>
+        <w:t xml:space="preserve"> </w:t>
       </w:r>
     </w:p>
     <w:p>
@@ -221,10 +245,20 @@
           <w:noProof/>
           <w:sz w:val="24"/>
         </w:rPr>
+        <w:t xml:space="preserve"> </w:t>
+      </w:r>
+      <w:r>
+        <w:rPr>
+          <w:rFonts w:ascii="Times New Roman" w:eastAsia="Times New Roman" w:hAnsi="Times New Roman" w:cs="Times New Roman"/>
+          <w:b/>
+          <w:noProof/>
+          <w:sz w:val="24"/>
+          <w:lang w:eastAsia="zh-CN"/>
+        </w:rPr>
         <w:drawing>
-          <wp:inline distT="0" distB="0" distL="0" distR="0" wp14:anchorId="67FD8082" wp14:editId="0337FC42">
-            <wp:extent cx="6238736" cy="2895163"/>
-            <wp:effectExtent l="0" t="0" r="0" b="635"/>
+          <wp:inline distT="0" distB="0" distL="0" distR="0" wp14:anchorId="136BA94D" wp14:editId="244AB302">
+            <wp:extent cx="5943600" cy="2758232"/>
+            <wp:effectExtent l="0" t="0" r="0" b="4445"/>
             <wp:docPr id="1" name="Picture 1"/>
             <wp:cNvGraphicFramePr>
               <a:graphicFrameLocks xmlns:a="http://schemas.openxmlformats.org/drawingml/2006/main" noChangeAspect="1"/>
@@ -251,7 +285,7 @@
                   <pic:spPr bwMode="auto">
                     <a:xfrm>
                       <a:off x="0" y="0"/>
-                      <a:ext cx="6238736" cy="2895163"/>
+                      <a:ext cx="5943600" cy="2758232"/>
                     </a:xfrm>
                     <a:prstGeom prst="rect">
                       <a:avLst/>
@@ -271,15 +305,8 @@
           </wp:inline>
         </w:drawing>
       </w:r>
-      <w:r>
-        <w:rPr>
-          <w:rFonts w:ascii="Times New Roman" w:hAnsi="Times New Roman" w:cs="Times New Roman"/>
-          <w:b/>
-          <w:noProof/>
-          <w:sz w:val="24"/>
-        </w:rPr>
-        <w:t xml:space="preserve"> </w:t>
-      </w:r>
+      <w:bookmarkStart w:id="1" w:name="_GoBack"/>
+      <w:bookmarkEnd w:id="1"/>
     </w:p>
     <w:p>
       <w:pPr>
@@ -369,7 +396,21 @@
           <w:rFonts w:ascii="Times New Roman" w:hAnsi="Times New Roman" w:cs="Times New Roman"/>
           <w:sz w:val="24"/>
         </w:rPr>
-        <w:t>Turn on lights by entering a room</w:t>
+        <w:t>Turn on light</w:t>
+      </w:r>
+      <w:r>
+        <w:rPr>
+          <w:rFonts w:ascii="Times New Roman" w:hAnsi="Times New Roman" w:cs="Times New Roman"/>
+          <w:sz w:val="24"/>
+        </w:rPr>
+        <w:t>s</w:t>
+      </w:r>
+      <w:r>
+        <w:rPr>
+          <w:rFonts w:ascii="Times New Roman" w:hAnsi="Times New Roman" w:cs="Times New Roman"/>
+          <w:sz w:val="24"/>
+        </w:rPr>
+        <w:t xml:space="preserve"> by entering a room</w:t>
       </w:r>
     </w:p>
     <w:p>
@@ -462,7 +503,23 @@
           <w:noProof/>
           <w:sz w:val="24"/>
         </w:rPr>
-        <w:t>The server recieves the information and determines which light sources are in the room and need to be turned on.</w:t>
+        <w:t>The server recieves the information and determines which light source</w:t>
+      </w:r>
+      <w:r>
+        <w:rPr>
+          <w:rFonts w:ascii="Times New Roman" w:hAnsi="Times New Roman" w:cs="Times New Roman"/>
+          <w:noProof/>
+          <w:sz w:val="24"/>
+        </w:rPr>
+        <w:t>s are in the room and need to be turned on</w:t>
+      </w:r>
+      <w:r>
+        <w:rPr>
+          <w:rFonts w:ascii="Times New Roman" w:hAnsi="Times New Roman" w:cs="Times New Roman"/>
+          <w:noProof/>
+          <w:sz w:val="24"/>
+        </w:rPr>
+        <w:t>.</w:t>
       </w:r>
     </w:p>
     <w:p>
@@ -484,7 +541,15 @@
           <w:noProof/>
           <w:sz w:val="24"/>
         </w:rPr>
-        <w:t>The server turns on all connected lights available in the room.</w:t>
+        <w:t xml:space="preserve">The server </w:t>
+      </w:r>
+      <w:r>
+        <w:rPr>
+          <w:rFonts w:ascii="Times New Roman" w:hAnsi="Times New Roman" w:cs="Times New Roman"/>
+          <w:noProof/>
+          <w:sz w:val="24"/>
+        </w:rPr>
+        <w:t>turns on all connected lights available in the room.</w:t>
       </w:r>
     </w:p>
     <w:p>
@@ -577,15 +642,15 @@
       </w:pPr>
       <w:r>
         <w:rPr>
-          <w:rFonts w:ascii="Times New Roman" w:hAnsi="Times New Roman" w:cs="Times New Roman"/>
+          <w:rFonts w:ascii="Times New Roman" w:eastAsia="Times New Roman" w:hAnsi="Times New Roman" w:cs="Times New Roman"/>
           <w:noProof/>
           <w:sz w:val="24"/>
         </w:rPr>
         <w:drawing>
-          <wp:inline distT="0" distB="0" distL="0" distR="0" wp14:anchorId="15D51B37" wp14:editId="2B81B90B">
-            <wp:extent cx="5740147" cy="3524102"/>
-            <wp:effectExtent l="0" t="0" r="0" b="635"/>
-            <wp:docPr id="2" name="Picture 2"/>
+          <wp:inline distT="0" distB="0" distL="0" distR="0" wp14:anchorId="7BBADFE0" wp14:editId="4B2B8584">
+            <wp:extent cx="4029611" cy="3522698"/>
+            <wp:effectExtent l="0" t="0" r="9525" b="1905"/>
+            <wp:docPr id="6" name="Picture 6"/>
             <wp:cNvGraphicFramePr>
               <a:graphicFrameLocks xmlns:a="http://schemas.openxmlformats.org/drawingml/2006/main" noChangeAspect="1"/>
             </wp:cNvGraphicFramePr>
@@ -593,8 +658,10 @@
               <a:graphicData uri="http://schemas.openxmlformats.org/drawingml/2006/picture">
                 <pic:pic xmlns:pic="http://schemas.openxmlformats.org/drawingml/2006/picture">
                   <pic:nvPicPr>
-                    <pic:cNvPr id="2" name="Diagram7 - Page 1.jpeg"/>
-                    <pic:cNvPicPr/>
+                    <pic:cNvPr id="0" name="Picture 2"/>
+                    <pic:cNvPicPr>
+                      <a:picLocks noChangeAspect="1" noChangeArrowheads="1"/>
+                    </pic:cNvPicPr>
                   </pic:nvPicPr>
                   <pic:blipFill>
                     <a:blip r:embed="rId6" cstate="print">
@@ -608,14 +675,18 @@
                       <a:fillRect/>
                     </a:stretch>
                   </pic:blipFill>
-                  <pic:spPr>
+                  <pic:spPr bwMode="auto">
                     <a:xfrm>
                       <a:off x="0" y="0"/>
-                      <a:ext cx="5740147" cy="3524102"/>
+                      <a:ext cx="4029611" cy="3522698"/>
                     </a:xfrm>
                     <a:prstGeom prst="rect">
                       <a:avLst/>
                     </a:prstGeom>
+                    <a:noFill/>
+                    <a:ln>
+                      <a:noFill/>
+                    </a:ln>
                   </pic:spPr>
                 </pic:pic>
               </a:graphicData>
@@ -857,7 +928,15 @@
           <w:noProof/>
           <w:sz w:val="24"/>
         </w:rPr>
-        <w:t>4A. If the new room the User has entered contains no speaker</w:t>
+        <w:t xml:space="preserve">4A. If the new room </w:t>
+      </w:r>
+      <w:r>
+        <w:rPr>
+          <w:rFonts w:ascii="Times New Roman" w:hAnsi="Times New Roman" w:cs="Times New Roman"/>
+          <w:noProof/>
+          <w:sz w:val="24"/>
+        </w:rPr>
+        <w:t>the User has entered contains no speaker</w:t>
       </w:r>
     </w:p>
     <w:p>
@@ -916,27 +995,18 @@
           <w:sz w:val="24"/>
         </w:rPr>
       </w:pPr>
-    </w:p>
-    <w:p>
-      <w:pPr>
-        <w:pStyle w:val="ListParagraph"/>
-        <w:rPr>
-          <w:rFonts w:ascii="Times New Roman" w:hAnsi="Times New Roman" w:cs="Times New Roman"/>
-          <w:noProof/>
-          <w:sz w:val="24"/>
-        </w:rPr>
-      </w:pPr>
-      <w:r>
-        <w:rPr>
-          <w:rFonts w:ascii="Times New Roman" w:hAnsi="Times New Roman" w:cs="Times New Roman"/>
-          <w:noProof/>
-          <w:sz w:val="24"/>
+      <w:r>
+        <w:rPr>
+          <w:rFonts w:ascii="Times New Roman" w:eastAsia="Times New Roman" w:hAnsi="Times New Roman" w:cs="Times New Roman"/>
+          <w:noProof/>
+          <w:sz w:val="24"/>
+          <w:lang w:eastAsia="zh-CN"/>
         </w:rPr>
         <w:drawing>
-          <wp:inline distT="0" distB="0" distL="0" distR="0" wp14:anchorId="2AA49DFC" wp14:editId="084D8EDD">
-            <wp:extent cx="5334000" cy="3147246"/>
-            <wp:effectExtent l="0" t="0" r="0" b="0"/>
-            <wp:docPr id="3" name="Picture 3"/>
+          <wp:inline distT="0" distB="0" distL="0" distR="0" wp14:anchorId="3B605890" wp14:editId="7A327176">
+            <wp:extent cx="5256196" cy="3101339"/>
+            <wp:effectExtent l="0" t="0" r="1905" b="4445"/>
+            <wp:docPr id="4" name="Picture 4"/>
             <wp:cNvGraphicFramePr>
               <a:graphicFrameLocks xmlns:a="http://schemas.openxmlformats.org/drawingml/2006/main" noChangeAspect="1"/>
             </wp:cNvGraphicFramePr>
@@ -944,8 +1014,10 @@
               <a:graphicData uri="http://schemas.openxmlformats.org/drawingml/2006/picture">
                 <pic:pic xmlns:pic="http://schemas.openxmlformats.org/drawingml/2006/picture">
                   <pic:nvPicPr>
-                    <pic:cNvPr id="3" name="Diagram10 - Page 1.jpeg"/>
-                    <pic:cNvPicPr/>
+                    <pic:cNvPr id="0" name="Picture 3"/>
+                    <pic:cNvPicPr>
+                      <a:picLocks noChangeAspect="1" noChangeArrowheads="1"/>
+                    </pic:cNvPicPr>
                   </pic:nvPicPr>
                   <pic:blipFill>
                     <a:blip r:embed="rId7" cstate="print">
@@ -959,14 +1031,18 @@
                       <a:fillRect/>
                     </a:stretch>
                   </pic:blipFill>
-                  <pic:spPr>
+                  <pic:spPr bwMode="auto">
                     <a:xfrm>
                       <a:off x="0" y="0"/>
-                      <a:ext cx="5334000" cy="3147246"/>
+                      <a:ext cx="5256196" cy="3101339"/>
                     </a:xfrm>
                     <a:prstGeom prst="rect">
                       <a:avLst/>
                     </a:prstGeom>
+                    <a:noFill/>
+                    <a:ln>
+                      <a:noFill/>
+                    </a:ln>
                   </pic:spPr>
                 </pic:pic>
               </a:graphicData>
@@ -1087,6 +1163,16 @@
     </w:p>
     <w:p>
       <w:pPr>
+        <w:pStyle w:val="ListParagraph"/>
+        <w:rPr>
+          <w:rFonts w:ascii="Times New Roman" w:hAnsi="Times New Roman" w:cs="Times New Roman"/>
+          <w:noProof/>
+          <w:sz w:val="24"/>
+        </w:rPr>
+      </w:pPr>
+    </w:p>
+    <w:p>
+      <w:pPr>
         <w:rPr>
           <w:rFonts w:ascii="Times New Roman" w:hAnsi="Times New Roman" w:cs="Times New Roman"/>
           <w:sz w:val="24"/>
@@ -1112,7 +1198,14 @@
           <w:rFonts w:ascii="Times New Roman" w:hAnsi="Times New Roman" w:cs="Times New Roman"/>
           <w:sz w:val="24"/>
         </w:rPr>
-        <w:t xml:space="preserve"> Control brightness of lights via app</w:t>
+        <w:t xml:space="preserve"> C</w:t>
+      </w:r>
+      <w:r>
+        <w:rPr>
+          <w:rFonts w:ascii="Times New Roman" w:hAnsi="Times New Roman" w:cs="Times New Roman"/>
+          <w:sz w:val="24"/>
+        </w:rPr>
+        <w:t>ontrol brightness of lights via app</w:t>
       </w:r>
     </w:p>
     <w:p>
@@ -1249,7 +1342,47 @@
           <w:noProof/>
           <w:sz w:val="24"/>
         </w:rPr>
-        <w:t xml:space="preserve">All lights in the room the User is in are off if the setting is at zero or off on and have a brightness proportional to the setting. </w:t>
+        <w:t>A</w:t>
+      </w:r>
+      <w:r>
+        <w:rPr>
+          <w:rFonts w:ascii="Times New Roman" w:hAnsi="Times New Roman" w:cs="Times New Roman"/>
+          <w:noProof/>
+          <w:sz w:val="24"/>
+        </w:rPr>
+        <w:t>ll lights in the room the User is in</w:t>
+      </w:r>
+      <w:r>
+        <w:rPr>
+          <w:rFonts w:ascii="Times New Roman" w:hAnsi="Times New Roman" w:cs="Times New Roman"/>
+          <w:noProof/>
+          <w:sz w:val="24"/>
+        </w:rPr>
+        <w:t xml:space="preserve"> are off if the setting is at zero</w:t>
+      </w:r>
+      <w:r>
+        <w:rPr>
+          <w:rFonts w:ascii="Times New Roman" w:hAnsi="Times New Roman" w:cs="Times New Roman"/>
+          <w:noProof/>
+          <w:sz w:val="24"/>
+        </w:rPr>
+        <w:t xml:space="preserve"> or </w:t>
+      </w:r>
+      <w:r>
+        <w:rPr>
+          <w:rFonts w:ascii="Times New Roman" w:hAnsi="Times New Roman" w:cs="Times New Roman"/>
+          <w:noProof/>
+          <w:sz w:val="24"/>
+        </w:rPr>
+        <w:t xml:space="preserve">off </w:t>
+      </w:r>
+      <w:r>
+        <w:rPr>
+          <w:rFonts w:ascii="Times New Roman" w:hAnsi="Times New Roman" w:cs="Times New Roman"/>
+          <w:noProof/>
+          <w:sz w:val="24"/>
+        </w:rPr>
+        <w:t xml:space="preserve">on and have a brightness proportional to the setting. </w:t>
       </w:r>
     </w:p>
     <w:p>
@@ -1372,15 +1505,15 @@
       </w:pPr>
       <w:r>
         <w:rPr>
-          <w:rFonts w:ascii="Times New Roman" w:hAnsi="Times New Roman" w:cs="Times New Roman"/>
+          <w:rFonts w:ascii="Times New Roman" w:eastAsia="Times New Roman" w:hAnsi="Times New Roman" w:cs="Times New Roman"/>
           <w:noProof/>
           <w:sz w:val="24"/>
         </w:rPr>
         <w:drawing>
-          <wp:inline distT="0" distB="0" distL="0" distR="0" wp14:anchorId="226E5E3F" wp14:editId="7F2265EF">
-            <wp:extent cx="5571744" cy="3121152"/>
-            <wp:effectExtent l="0" t="0" r="0" b="3175"/>
-            <wp:docPr id="4" name="Picture 4"/>
+          <wp:inline distT="0" distB="0" distL="0" distR="0" wp14:anchorId="74AC46BB" wp14:editId="102270FE">
+            <wp:extent cx="5570219" cy="3120298"/>
+            <wp:effectExtent l="0" t="0" r="0" b="4445"/>
+            <wp:docPr id="5" name="Picture 5"/>
             <wp:cNvGraphicFramePr>
               <a:graphicFrameLocks xmlns:a="http://schemas.openxmlformats.org/drawingml/2006/main" noChangeAspect="1"/>
             </wp:cNvGraphicFramePr>
@@ -1388,8 +1521,10 @@
               <a:graphicData uri="http://schemas.openxmlformats.org/drawingml/2006/picture">
                 <pic:pic xmlns:pic="http://schemas.openxmlformats.org/drawingml/2006/picture">
                   <pic:nvPicPr>
-                    <pic:cNvPr id="4" name="Diagram12 - Page 1.jpeg"/>
-                    <pic:cNvPicPr/>
+                    <pic:cNvPr id="0" name="Picture 4"/>
+                    <pic:cNvPicPr>
+                      <a:picLocks noChangeAspect="1" noChangeArrowheads="1"/>
+                    </pic:cNvPicPr>
                   </pic:nvPicPr>
                   <pic:blipFill>
                     <a:blip r:embed="rId8" cstate="print">
@@ -1403,14 +1538,18 @@
                       <a:fillRect/>
                     </a:stretch>
                   </pic:blipFill>
-                  <pic:spPr>
+                  <pic:spPr bwMode="auto">
                     <a:xfrm>
                       <a:off x="0" y="0"/>
-                      <a:ext cx="5571744" cy="3121152"/>
+                      <a:ext cx="5570219" cy="3120298"/>
                     </a:xfrm>
                     <a:prstGeom prst="rect">
                       <a:avLst/>
                     </a:prstGeom>
+                    <a:noFill/>
+                    <a:ln>
+                      <a:noFill/>
+                    </a:ln>
                   </pic:spPr>
                 </pic:pic>
               </a:graphicData>
@@ -1429,9 +1568,75 @@
       </w:pPr>
     </w:p>
     <w:p>
-      <w:bookmarkStart w:id="1" w:name="_GoBack"/>
-      <w:bookmarkEnd w:id="0"/>
-      <w:bookmarkEnd w:id="1"/>
+      <w:pPr>
+        <w:rPr>
+          <w:rFonts w:ascii="Times New Roman" w:hAnsi="Times New Roman" w:cs="Times New Roman"/>
+          <w:noProof/>
+          <w:sz w:val="24"/>
+        </w:rPr>
+      </w:pPr>
+    </w:p>
+    <w:p>
+      <w:pPr>
+        <w:rPr>
+          <w:rFonts w:ascii="Times New Roman" w:hAnsi="Times New Roman" w:cs="Times New Roman"/>
+          <w:noProof/>
+          <w:sz w:val="24"/>
+        </w:rPr>
+      </w:pPr>
+    </w:p>
+    <w:p>
+      <w:r>
+        <w:lastRenderedPageBreak/>
+        <w:t>For Use Case #5, 3A and 3B have been combined into a single alternate flow. They are very similar problems and have the exact same procedure.</w:t>
+      </w:r>
+    </w:p>
+    <w:p>
+      <w:r>
+        <w:t>For Use Case #7, the alternate flows have been modified so that 1B and 1C have been removed. They were redundant cases.</w:t>
+      </w:r>
+    </w:p>
+    <w:p>
+      <w:r>
+        <w:t>For Use Case #10, the wording for the alternate flow was made more concise.</w:t>
+      </w:r>
+    </w:p>
+    <w:p>
+      <w:pPr>
+        <w:rPr>
+          <w:rFonts w:ascii="Times New Roman" w:hAnsi="Times New Roman" w:cs="Times New Roman"/>
+          <w:noProof/>
+          <w:sz w:val="24"/>
+        </w:rPr>
+      </w:pPr>
+    </w:p>
+    <w:p>
+      <w:pPr>
+        <w:rPr>
+          <w:rFonts w:ascii="Times New Roman" w:hAnsi="Times New Roman" w:cs="Times New Roman"/>
+          <w:noProof/>
+          <w:sz w:val="24"/>
+        </w:rPr>
+      </w:pPr>
+    </w:p>
+    <w:p>
+      <w:pPr>
+        <w:rPr>
+          <w:rFonts w:ascii="Times New Roman" w:hAnsi="Times New Roman" w:cs="Times New Roman"/>
+          <w:noProof/>
+          <w:sz w:val="24"/>
+        </w:rPr>
+      </w:pPr>
+    </w:p>
+    <w:bookmarkEnd w:id="0"/>
+    <w:p>
+      <w:pPr>
+        <w:rPr>
+          <w:rFonts w:ascii="Times New Roman" w:hAnsi="Times New Roman" w:cs="Times New Roman"/>
+          <w:noProof/>
+          <w:sz w:val="24"/>
+        </w:rPr>
+      </w:pPr>
     </w:p>
     <w:sectPr>
       <w:pgSz w:w="12240" w:h="15840"/>
@@ -3414,7 +3619,6 @@
   <w:style w:type="paragraph" w:default="1" w:styleId="Normal">
     <w:name w:val="Normal"/>
     <w:qFormat/>
-    <w:rsid w:val="00153553"/>
   </w:style>
   <w:style w:type="character" w:default="1" w:styleId="DefaultParagraphFont">
     <w:name w:val="Default Paragraph Font"/>

</xml_diff>